<commit_message>
Anpassung an der Dokumentation
</commit_message>
<xml_diff>
--- a/doc/Projekt_Dokumentation.docx
+++ b/doc/Projekt_Dokumentation.docx
@@ -3523,8 +3523,6 @@
         </w:rPr>
         <w:t xml:space="preserve"> man auf dem Desktop spielen kann</w:t>
       </w:r>
-      <w:bookmarkStart w:id="7" w:name="_GoBack"/>
-      <w:bookmarkEnd w:id="7"/>
       <w:r>
         <w:rPr>
           <w:b w:val="0"/>
@@ -3594,8 +3592,8 @@
                 <w:szCs w:val="22"/>
               </w:rPr>
             </w:pPr>
-            <w:bookmarkStart w:id="8" w:name="_Toc532606802"/>
-            <w:bookmarkStart w:id="9" w:name="_Toc17635196"/>
+            <w:bookmarkStart w:id="7" w:name="_Toc532606802"/>
+            <w:bookmarkStart w:id="8" w:name="_Toc17635196"/>
             <w:r>
               <w:rPr>
                 <w:b/>
@@ -3937,21 +3935,21 @@
       <w:pPr>
         <w:pStyle w:val="berschrift2"/>
       </w:pPr>
-      <w:bookmarkStart w:id="10" w:name="_Toc532606808"/>
-      <w:bookmarkStart w:id="11" w:name="_Toc17635192"/>
-      <w:bookmarkStart w:id="12" w:name="_Toc531702609"/>
-      <w:bookmarkStart w:id="13" w:name="_Toc17635194"/>
-      <w:bookmarkStart w:id="14" w:name="_Toc532181723"/>
+      <w:bookmarkStart w:id="9" w:name="_Toc532606808"/>
+      <w:bookmarkStart w:id="10" w:name="_Toc17635192"/>
+      <w:bookmarkStart w:id="11" w:name="_Toc531702609"/>
+      <w:bookmarkStart w:id="12" w:name="_Toc17635194"/>
+      <w:bookmarkStart w:id="13" w:name="_Toc532181723"/>
       <w:bookmarkEnd w:id="4"/>
       <w:bookmarkEnd w:id="5"/>
+      <w:bookmarkEnd w:id="7"/>
       <w:bookmarkEnd w:id="8"/>
-      <w:bookmarkEnd w:id="9"/>
       <w:r>
         <w:t>Glossar</w:t>
       </w:r>
+      <w:bookmarkEnd w:id="9"/>
       <w:bookmarkEnd w:id="10"/>
       <w:bookmarkEnd w:id="11"/>
-      <w:bookmarkEnd w:id="12"/>
       <w:r>
         <w:t xml:space="preserve"> </w:t>
       </w:r>
@@ -4187,7 +4185,14 @@
                 <w:szCs w:val="22"/>
               </w:rPr>
               <w:lastRenderedPageBreak/>
-              <w:t>JS</w:t>
+              <w:t>J</w:t>
+            </w:r>
+            <w:r>
+              <w:rPr>
+                <w:sz w:val="22"/>
+                <w:szCs w:val="22"/>
+              </w:rPr>
+              <w:t>ava</w:t>
             </w:r>
           </w:p>
         </w:tc>
@@ -4208,8 +4213,10 @@
                 <w:sz w:val="22"/>
                 <w:szCs w:val="22"/>
               </w:rPr>
-              <w:t>JavaScript</w:t>
+              <w:t>Java ist eine Programmiersprache.</w:t>
             </w:r>
+            <w:bookmarkStart w:id="14" w:name="_GoBack"/>
+            <w:bookmarkEnd w:id="14"/>
           </w:p>
         </w:tc>
       </w:tr>
@@ -4315,7 +4322,7 @@
         <w:pStyle w:val="berschrift1"/>
       </w:pPr>
       <w:bookmarkStart w:id="15" w:name="_Toc531702610"/>
-      <w:bookmarkEnd w:id="13"/>
+      <w:bookmarkEnd w:id="12"/>
       <w:r>
         <w:t>Ausgangslage (IST), Problembereiche</w:t>
       </w:r>
@@ -6431,7 +6438,7 @@
       <w:bookmarkStart w:id="34" w:name="_Toc531702626"/>
       <w:bookmarkStart w:id="35" w:name="_Toc532181727"/>
       <w:bookmarkStart w:id="36" w:name="_Toc17635205"/>
-      <w:bookmarkEnd w:id="14"/>
+      <w:bookmarkEnd w:id="13"/>
       <w:bookmarkEnd w:id="28"/>
       <w:bookmarkEnd w:id="29"/>
       <w:r>
@@ -29180,7 +29187,7 @@
 </file>
 
 <file path=customXml/itemProps1.xml><?xml version="1.0" encoding="utf-8"?>
-<ds:datastoreItem xmlns:ds="http://schemas.openxmlformats.org/officeDocument/2006/customXml" ds:itemID="{DA6A0B65-11A7-4998-9CC2-FDEBCCEF144F}">
+<ds:datastoreItem xmlns:ds="http://schemas.openxmlformats.org/officeDocument/2006/customXml" ds:itemID="{B157CE66-773F-43E1-91DA-8382D663790B}">
   <ds:schemaRefs>
     <ds:schemaRef ds:uri="http://schemas.openxmlformats.org/officeDocument/2006/bibliography"/>
   </ds:schemaRefs>

</xml_diff>

<commit_message>
Inhalte auf der Startseite wurden entfernt
</commit_message>
<xml_diff>
--- a/doc/Projekt_Dokumentation.docx
+++ b/doc/Projekt_Dokumentation.docx
@@ -384,102 +384,13 @@
           </w:p>
         </w:tc>
       </w:tr>
-      <w:tr>
-        <w:trPr>
-          <w:tblCellSpacing w:w="20" w:type="dxa"/>
-        </w:trPr>
-        <w:tc>
-          <w:tcPr>
-            <w:tcW w:w="1775" w:type="dxa"/>
-          </w:tcPr>
-          <w:p>
-            <w:pPr>
-              <w:spacing w:after="240"/>
-              <w:rPr>
-                <w:b/>
-                <w:sz w:val="22"/>
-                <w:szCs w:val="22"/>
-              </w:rPr>
-            </w:pPr>
-            <w:r>
-              <w:rPr>
-                <w:b/>
-                <w:sz w:val="22"/>
-                <w:szCs w:val="22"/>
-              </w:rPr>
-              <w:t>Speicherort</w:t>
-            </w:r>
-            <w:r>
-              <w:rPr>
-                <w:b/>
-                <w:sz w:val="22"/>
-                <w:szCs w:val="22"/>
-              </w:rPr>
-              <w:t>:</w:t>
-            </w:r>
-          </w:p>
-        </w:tc>
-        <w:tc>
-          <w:tcPr>
-            <w:tcW w:w="7428" w:type="dxa"/>
-          </w:tcPr>
-          <w:p>
-            <w:pPr>
-              <w:spacing w:after="240"/>
-              <w:rPr>
-                <w:sz w:val="22"/>
-                <w:szCs w:val="22"/>
-              </w:rPr>
-            </w:pPr>
-            <w:r>
-              <w:rPr>
-                <w:sz w:val="22"/>
-                <w:szCs w:val="22"/>
-              </w:rPr>
-              <w:fldChar w:fldCharType="begin"/>
-            </w:r>
-            <w:r>
-              <w:rPr>
-                <w:sz w:val="22"/>
-                <w:szCs w:val="22"/>
-              </w:rPr>
-              <w:instrText xml:space="preserve"> FILENAME  \p  \* MERGEFORMAT </w:instrText>
-            </w:r>
-            <w:r>
-              <w:rPr>
-                <w:sz w:val="22"/>
-                <w:szCs w:val="22"/>
-              </w:rPr>
-              <w:fldChar w:fldCharType="separate"/>
-            </w:r>
-            <w:r>
-              <w:rPr>
-                <w:noProof/>
-                <w:sz w:val="22"/>
-                <w:szCs w:val="22"/>
-              </w:rPr>
-              <w:t>Dokument2</w:t>
-            </w:r>
-            <w:r>
-              <w:rPr>
-                <w:sz w:val="22"/>
-                <w:szCs w:val="22"/>
-              </w:rPr>
-              <w:fldChar w:fldCharType="end"/>
-            </w:r>
-          </w:p>
-        </w:tc>
-      </w:tr>
     </w:tbl>
     <w:p>
       <w:pPr>
         <w:spacing w:after="240"/>
       </w:pPr>
-    </w:p>
-    <w:p>
-      <w:pPr>
-        <w:spacing w:after="240"/>
-      </w:pPr>
+      <w:bookmarkStart w:id="0" w:name="_GoBack"/>
+      <w:bookmarkEnd w:id="0"/>
     </w:p>
     <w:p>
       <w:pPr>
@@ -1927,12 +1838,12 @@
       <w:pPr>
         <w:pStyle w:val="berschrift1"/>
       </w:pPr>
-      <w:bookmarkStart w:id="0" w:name="_Toc531857893"/>
+      <w:bookmarkStart w:id="1" w:name="_Toc531857893"/>
       <w:r>
         <w:lastRenderedPageBreak/>
         <w:t>Revisionen</w:t>
       </w:r>
-      <w:bookmarkEnd w:id="0"/>
+      <w:bookmarkEnd w:id="1"/>
     </w:p>
     <w:tbl>
       <w:tblPr>
@@ -2145,12 +2056,12 @@
       <w:r>
         <w:br w:type="page"/>
       </w:r>
-      <w:bookmarkStart w:id="1" w:name="_Toc531857894"/>
+      <w:bookmarkStart w:id="2" w:name="_Toc531857894"/>
       <w:r>
         <w:lastRenderedPageBreak/>
         <w:t>Einleitung</w:t>
       </w:r>
-      <w:bookmarkEnd w:id="1"/>
+      <w:bookmarkEnd w:id="2"/>
       <w:r>
         <w:t xml:space="preserve"> </w:t>
       </w:r>
@@ -2159,11 +2070,11 @@
       <w:pPr>
         <w:pStyle w:val="berschrift2"/>
       </w:pPr>
-      <w:bookmarkStart w:id="2" w:name="_Toc531857895"/>
+      <w:bookmarkStart w:id="3" w:name="_Toc531857895"/>
       <w:r>
         <w:t>Systemidee</w:t>
       </w:r>
-      <w:bookmarkEnd w:id="2"/>
+      <w:bookmarkEnd w:id="3"/>
       <w:r>
         <w:t xml:space="preserve"> </w:t>
       </w:r>
@@ -2173,13 +2084,8 @@
         <w:t>Im Jump and Run Extreme erwarten dich virtuelle Parcours, wie Sie sie noch nie gesehen haben. Durch einen ausgezeichnet schönen Hintergrund ermöglicht</w:t>
       </w:r>
       <w:r>
-        <w:t xml:space="preserve"> Ihnen das Spiel in eine ganz neue Welt einzutauchen. Durch einen noch nie zuvor gesehenen </w:t>
+        <w:t xml:space="preserve"> Ihnen das Spiel in eine ganz neue Welt einzutauchen. Durch einen noch nie zuvor gesehenen Scoreboard</w:t>
       </w:r>
-      <w:proofErr w:type="spellStart"/>
-      <w:r>
-        <w:t>Scoreboard</w:t>
-      </w:r>
-      <w:proofErr w:type="spellEnd"/>
       <w:r>
         <w:t xml:space="preserve"> </w:t>
       </w:r>
@@ -2191,14 +2097,14 @@
       <w:pPr>
         <w:pStyle w:val="berschrift3"/>
       </w:pPr>
-      <w:bookmarkStart w:id="3" w:name="_Toc531857896"/>
+      <w:bookmarkStart w:id="4" w:name="_Toc531857896"/>
       <w:r>
         <w:t>Die wichtigsten Funktionen</w:t>
       </w:r>
       <w:r>
         <w:t xml:space="preserve"> sind:</w:t>
       </w:r>
-      <w:bookmarkEnd w:id="3"/>
+      <w:bookmarkEnd w:id="4"/>
       <w:r>
         <w:t xml:space="preserve"> </w:t>
       </w:r>
@@ -2269,28 +2175,20 @@
         </w:numPr>
       </w:pPr>
       <w:r>
-        <w:t xml:space="preserve">Der Benutzer kann zwischen drei Levels auswählen, welche ein individueller Schwierigkeitsgrad </w:t>
-      </w:r>
-      <w:proofErr w:type="gramStart"/>
-      <w:r>
-        <w:t>besitzen</w:t>
-      </w:r>
-      <w:proofErr w:type="gramEnd"/>
-      <w:r>
-        <w:t xml:space="preserve">. </w:t>
+        <w:t xml:space="preserve">Der Benutzer kann zwischen drei Levels auswählen, welche ein individueller Schwierigkeitsgrad besitzen. </w:t>
       </w:r>
     </w:p>
     <w:p>
       <w:pPr>
         <w:pStyle w:val="berschrift2"/>
       </w:pPr>
-      <w:bookmarkStart w:id="4" w:name="_Toc532606805"/>
-      <w:bookmarkStart w:id="5" w:name="_Toc17635189"/>
-      <w:bookmarkStart w:id="6" w:name="_Toc531857897"/>
+      <w:bookmarkStart w:id="5" w:name="_Toc531857897"/>
+      <w:bookmarkStart w:id="6" w:name="_Toc532606805"/>
+      <w:bookmarkStart w:id="7" w:name="_Toc17635189"/>
       <w:r>
         <w:t>Management Summary</w:t>
       </w:r>
-      <w:bookmarkEnd w:id="6"/>
+      <w:bookmarkEnd w:id="5"/>
     </w:p>
     <w:p>
       <w:pPr>
@@ -2328,11 +2226,11 @@
         </w:numPr>
         <w:ind w:left="578"/>
       </w:pPr>
-      <w:bookmarkStart w:id="7" w:name="_Toc531857898"/>
+      <w:bookmarkStart w:id="8" w:name="_Toc531857898"/>
       <w:r>
         <w:t>Projektteam</w:t>
       </w:r>
-      <w:bookmarkEnd w:id="7"/>
+      <w:bookmarkEnd w:id="8"/>
     </w:p>
     <w:tbl>
       <w:tblPr>
@@ -2376,8 +2274,8 @@
                 <w:szCs w:val="22"/>
               </w:rPr>
             </w:pPr>
-            <w:bookmarkStart w:id="8" w:name="_Toc532606802"/>
-            <w:bookmarkStart w:id="9" w:name="_Toc17635196"/>
+            <w:bookmarkStart w:id="9" w:name="_Toc532606802"/>
+            <w:bookmarkStart w:id="10" w:name="_Toc17635196"/>
             <w:r>
               <w:rPr>
                 <w:b/>
@@ -2502,7 +2400,6 @@
                 <w:szCs w:val="22"/>
               </w:rPr>
             </w:pPr>
-            <w:proofErr w:type="spellStart"/>
             <w:r>
               <w:rPr>
                 <w:sz w:val="22"/>
@@ -2517,7 +2414,6 @@
               </w:rPr>
               <w:t>uu</w:t>
             </w:r>
-            <w:proofErr w:type="spellEnd"/>
           </w:p>
         </w:tc>
         <w:tc>
@@ -2605,21 +2501,12 @@
                 <w:szCs w:val="22"/>
               </w:rPr>
             </w:pPr>
-            <w:proofErr w:type="spellStart"/>
             <w:r>
               <w:rPr>
                 <w:sz w:val="22"/>
                 <w:szCs w:val="22"/>
               </w:rPr>
-              <w:t>phb</w:t>
-            </w:r>
-            <w:proofErr w:type="spellEnd"/>
-            <w:r>
-              <w:rPr>
-                <w:sz w:val="22"/>
-                <w:szCs w:val="22"/>
-              </w:rPr>
-              <w:t xml:space="preserve"> </w:t>
+              <w:t xml:space="preserve">phb </w:t>
             </w:r>
           </w:p>
         </w:tc>
@@ -2719,21 +2606,21 @@
       <w:pPr>
         <w:pStyle w:val="berschrift2"/>
       </w:pPr>
-      <w:bookmarkStart w:id="10" w:name="_Toc532606808"/>
-      <w:bookmarkStart w:id="11" w:name="_Toc17635192"/>
-      <w:bookmarkStart w:id="12" w:name="_Toc17635194"/>
-      <w:bookmarkStart w:id="13" w:name="_Toc532181723"/>
-      <w:bookmarkStart w:id="14" w:name="_Toc531857899"/>
-      <w:bookmarkEnd w:id="4"/>
-      <w:bookmarkEnd w:id="5"/>
-      <w:bookmarkEnd w:id="8"/>
+      <w:bookmarkStart w:id="11" w:name="_Toc532606808"/>
+      <w:bookmarkStart w:id="12" w:name="_Toc17635192"/>
+      <w:bookmarkStart w:id="13" w:name="_Toc531857899"/>
+      <w:bookmarkStart w:id="14" w:name="_Toc17635194"/>
+      <w:bookmarkStart w:id="15" w:name="_Toc532181723"/>
+      <w:bookmarkEnd w:id="6"/>
+      <w:bookmarkEnd w:id="7"/>
       <w:bookmarkEnd w:id="9"/>
+      <w:bookmarkEnd w:id="10"/>
       <w:r>
         <w:t>Glossar</w:t>
       </w:r>
-      <w:bookmarkEnd w:id="10"/>
       <w:bookmarkEnd w:id="11"/>
-      <w:bookmarkEnd w:id="14"/>
+      <w:bookmarkEnd w:id="12"/>
+      <w:bookmarkEnd w:id="13"/>
       <w:r>
         <w:t xml:space="preserve"> </w:t>
       </w:r>
@@ -2869,39 +2756,7 @@
                 <w:sz w:val="22"/>
                 <w:szCs w:val="22"/>
               </w:rPr>
-              <w:t xml:space="preserve">Software </w:t>
-            </w:r>
-            <w:proofErr w:type="spellStart"/>
-            <w:r>
-              <w:rPr>
-                <w:sz w:val="22"/>
-                <w:szCs w:val="22"/>
-              </w:rPr>
-              <w:t>Requirement</w:t>
-            </w:r>
-            <w:proofErr w:type="spellEnd"/>
-            <w:r>
-              <w:rPr>
-                <w:sz w:val="22"/>
-                <w:szCs w:val="22"/>
-              </w:rPr>
-              <w:t xml:space="preserve"> </w:t>
-            </w:r>
-            <w:proofErr w:type="spellStart"/>
-            <w:r>
-              <w:rPr>
-                <w:sz w:val="22"/>
-                <w:szCs w:val="22"/>
-              </w:rPr>
-              <w:t>Specification</w:t>
-            </w:r>
-            <w:proofErr w:type="spellEnd"/>
-            <w:r>
-              <w:rPr>
-                <w:sz w:val="22"/>
-                <w:szCs w:val="22"/>
-              </w:rPr>
-              <w:t xml:space="preserve"> (Anforderungsspezifikation nach IEEE)</w:t>
+              <w:t>Software Requirement Specification (Anforderungsspezifikation nach IEEE)</w:t>
             </w:r>
           </w:p>
         </w:tc>
@@ -3103,12 +2958,12 @@
       <w:pPr>
         <w:pStyle w:val="berschrift1"/>
       </w:pPr>
-      <w:bookmarkStart w:id="15" w:name="_Toc531857900"/>
-      <w:bookmarkEnd w:id="12"/>
+      <w:bookmarkStart w:id="16" w:name="_Toc531857900"/>
+      <w:bookmarkEnd w:id="14"/>
       <w:r>
         <w:t>Ausgangslage (IST), Problembereiche</w:t>
       </w:r>
-      <w:bookmarkEnd w:id="15"/>
+      <w:bookmarkEnd w:id="16"/>
       <w:r>
         <w:t xml:space="preserve"> </w:t>
       </w:r>
@@ -3146,29 +3001,21 @@
       <w:pPr>
         <w:pStyle w:val="berschrift2"/>
       </w:pPr>
-      <w:bookmarkStart w:id="16" w:name="_Toc531857901"/>
+      <w:bookmarkStart w:id="17" w:name="_Toc531857901"/>
       <w:r>
         <w:t>Beschreibung</w:t>
       </w:r>
       <w:r>
         <w:t xml:space="preserve"> der Ausgangslage</w:t>
       </w:r>
-      <w:bookmarkEnd w:id="16"/>
+      <w:bookmarkEnd w:id="17"/>
       <w:r>
         <w:t xml:space="preserve"> </w:t>
       </w:r>
     </w:p>
     <w:p>
       <w:r>
-        <w:t xml:space="preserve">Es existiert bereits ein Spiel namens </w:t>
-      </w:r>
-      <w:proofErr w:type="spellStart"/>
-      <w:r>
-        <w:t>Geometry</w:t>
-      </w:r>
-      <w:proofErr w:type="spellEnd"/>
-      <w:r>
-        <w:t xml:space="preserve"> Dash, welches auf </w:t>
+        <w:t xml:space="preserve">Es existiert bereits ein Spiel namens Geometry Dash, welches auf </w:t>
       </w:r>
       <w:r>
         <w:t>demselben</w:t>
@@ -3187,11 +3034,11 @@
       <w:pPr>
         <w:pStyle w:val="berschrift2"/>
       </w:pPr>
-      <w:bookmarkStart w:id="17" w:name="_Toc531857902"/>
+      <w:bookmarkStart w:id="18" w:name="_Toc531857902"/>
       <w:r>
         <w:t>Problembereiche und Schwachstellen</w:t>
       </w:r>
-      <w:bookmarkEnd w:id="17"/>
+      <w:bookmarkEnd w:id="18"/>
       <w:r>
         <w:t xml:space="preserve"> </w:t>
       </w:r>
@@ -3201,23 +3048,7 @@
         <w:spacing w:after="240"/>
       </w:pPr>
       <w:r>
-        <w:t xml:space="preserve">Das von Rob Top Games entwickelte </w:t>
-      </w:r>
-      <w:proofErr w:type="spellStart"/>
-      <w:r>
-        <w:t>Geometry</w:t>
-      </w:r>
-      <w:proofErr w:type="spellEnd"/>
-      <w:r>
-        <w:t xml:space="preserve"> Dash ist auf Steam erhältlich, ist allerdings kostenpflichtig. Ebenfalls verfügt es nicht über ein </w:t>
-      </w:r>
-      <w:proofErr w:type="spellStart"/>
-      <w:r>
-        <w:t>Scoreboard</w:t>
-      </w:r>
-      <w:proofErr w:type="spellEnd"/>
-      <w:r>
-        <w:t xml:space="preserve"> mit welchem man sich mit der Konkurrenz messen kann.</w:t>
+        <w:t>Das von Rob Top Games entwickelte Geometry Dash ist auf Steam erhältlich, ist allerdings kostenpflichtig. Ebenfalls verfügt es nicht über ein Scoreboard mit welchem man sich mit der Konkurrenz messen kann.</w:t>
       </w:r>
     </w:p>
     <w:p>
@@ -3238,12 +3069,12 @@
       <w:pPr>
         <w:pStyle w:val="berschrift1"/>
       </w:pPr>
-      <w:bookmarkStart w:id="18" w:name="_Toc531857903"/>
+      <w:bookmarkStart w:id="19" w:name="_Toc531857903"/>
       <w:r>
         <w:lastRenderedPageBreak/>
         <w:t>Ziele (SOLL)</w:t>
       </w:r>
-      <w:bookmarkEnd w:id="18"/>
+      <w:bookmarkEnd w:id="19"/>
     </w:p>
     <w:p>
       <w:r>
@@ -3254,14 +3085,14 @@
       <w:pPr>
         <w:pStyle w:val="berschrift2"/>
       </w:pPr>
-      <w:bookmarkStart w:id="19" w:name="_Toc531857904"/>
+      <w:bookmarkStart w:id="20" w:name="_Toc531857904"/>
       <w:r>
         <w:t xml:space="preserve">Beschreibung </w:t>
       </w:r>
       <w:r>
         <w:t>der Ziele</w:t>
       </w:r>
-      <w:bookmarkEnd w:id="19"/>
+      <w:bookmarkEnd w:id="20"/>
       <w:r>
         <w:t xml:space="preserve"> </w:t>
       </w:r>
@@ -3287,15 +3118,7 @@
         </w:numPr>
       </w:pPr>
       <w:r>
-        <w:t xml:space="preserve">Die Spieler sollen sich Anhand eines </w:t>
-      </w:r>
-      <w:proofErr w:type="spellStart"/>
-      <w:r>
-        <w:t>Scoreboards</w:t>
-      </w:r>
-      <w:proofErr w:type="spellEnd"/>
-      <w:r>
-        <w:t xml:space="preserve"> miteinander messen sollen.</w:t>
+        <w:t>Die Spieler sollen sich Anhand eines Scoreboards miteinander messen sollen.</w:t>
       </w:r>
     </w:p>
     <w:p>
@@ -3314,11 +3137,11 @@
       <w:pPr>
         <w:pStyle w:val="berschrift2"/>
       </w:pPr>
-      <w:bookmarkStart w:id="20" w:name="_Toc531857906"/>
+      <w:bookmarkStart w:id="21" w:name="_Toc531857906"/>
       <w:r>
         <w:t>Abgrenzung</w:t>
       </w:r>
-      <w:bookmarkEnd w:id="20"/>
+      <w:bookmarkEnd w:id="21"/>
     </w:p>
     <w:p>
       <w:pPr>
@@ -3359,7 +3182,7 @@
       <w:pPr>
         <w:pStyle w:val="berschrift1"/>
       </w:pPr>
-      <w:bookmarkStart w:id="21" w:name="_Toc531857907"/>
+      <w:bookmarkStart w:id="22" w:name="_Toc531857907"/>
       <w:r>
         <w:lastRenderedPageBreak/>
         <w:t>Anforderungsana</w:t>
@@ -3370,7 +3193,7 @@
       <w:r>
         <w:t>se</w:t>
       </w:r>
-      <w:bookmarkEnd w:id="21"/>
+      <w:bookmarkEnd w:id="22"/>
       <w:r>
         <w:t xml:space="preserve"> </w:t>
       </w:r>
@@ -3387,16 +3210,16 @@
       <w:pPr>
         <w:pStyle w:val="berschrift2"/>
       </w:pPr>
-      <w:bookmarkStart w:id="22" w:name="_Toc310947178"/>
-      <w:bookmarkStart w:id="23" w:name="_Toc531857908"/>
+      <w:bookmarkStart w:id="23" w:name="_Toc310947178"/>
+      <w:bookmarkStart w:id="24" w:name="_Toc531857908"/>
       <w:r>
         <w:t>Identifizierung der Akt</w:t>
       </w:r>
-      <w:bookmarkEnd w:id="22"/>
+      <w:bookmarkEnd w:id="23"/>
       <w:r>
         <w:t>eure</w:t>
       </w:r>
-      <w:bookmarkEnd w:id="23"/>
+      <w:bookmarkEnd w:id="24"/>
       <w:r>
         <w:t xml:space="preserve"> </w:t>
       </w:r>
@@ -3424,15 +3247,7 @@
         <w:t xml:space="preserve"> The Jump and Run Extreme verfügt lediglich über die </w:t>
       </w:r>
       <w:r>
-        <w:t xml:space="preserve">Benutzergruppe, welche Jump and Run Extreme spielen kann und sich im </w:t>
-      </w:r>
-      <w:proofErr w:type="spellStart"/>
-      <w:r>
-        <w:t>Scoreboard</w:t>
-      </w:r>
-      <w:proofErr w:type="spellEnd"/>
-      <w:r>
-        <w:t xml:space="preserve"> eintragen kann.</w:t>
+        <w:t>Benutzergruppe, welche Jump and Run Extreme spielen kann und sich im Scoreboard eintragen kann.</w:t>
       </w:r>
     </w:p>
     <w:p>
@@ -3462,15 +3277,7 @@
         <w:t xml:space="preserve"> </w:t>
       </w:r>
       <w:r>
-        <w:t xml:space="preserve">Spielen, auf dem </w:t>
-      </w:r>
-      <w:proofErr w:type="spellStart"/>
-      <w:r>
-        <w:t>Scoreboard</w:t>
-      </w:r>
-      <w:proofErr w:type="spellEnd"/>
-      <w:r>
-        <w:t xml:space="preserve"> eintragen.</w:t>
+        <w:t>Spielen, auf dem Scoreboard eintragen.</w:t>
       </w:r>
     </w:p>
     <w:p>
@@ -3678,12 +3485,12 @@
       <w:pPr>
         <w:pStyle w:val="berschrift2"/>
       </w:pPr>
-      <w:bookmarkStart w:id="24" w:name="_Toc531857909"/>
+      <w:bookmarkStart w:id="25" w:name="_Toc531857909"/>
       <w:r>
         <w:lastRenderedPageBreak/>
         <w:t>Anforderungskatalog</w:t>
       </w:r>
-      <w:bookmarkEnd w:id="24"/>
+      <w:bookmarkEnd w:id="25"/>
       <w:r>
         <w:t xml:space="preserve"> </w:t>
       </w:r>
@@ -3728,15 +3535,7 @@
         <w:t xml:space="preserve">, </w:t>
       </w:r>
       <w:r>
-        <w:t xml:space="preserve">formuliert, mit einer ID zur späteren Identifizierung versehen sowie mittels 3 verschiedener Kategorien priorisiert: 1 = hohe </w:t>
-      </w:r>
-      <w:proofErr w:type="spellStart"/>
-      <w:r>
-        <w:t>Prorität</w:t>
-      </w:r>
-      <w:proofErr w:type="spellEnd"/>
-      <w:r>
-        <w:t xml:space="preserve">, 2 = mittlere Priorität, 3 = keine Priorität. Diese drei Prioritäten repräsentieren die Verpflichtungen </w:t>
+        <w:t xml:space="preserve">formuliert, mit einer ID zur späteren Identifizierung versehen sowie mittels 3 verschiedener Kategorien priorisiert: 1 = hohe Prorität, 2 = mittlere Priorität, 3 = keine Priorität. Diese drei Prioritäten repräsentieren die Verpflichtungen </w:t>
       </w:r>
       <w:r>
         <w:t>"</w:t>
@@ -3753,11 +3552,9 @@
       <w:r>
         <w:t>"</w:t>
       </w:r>
-      <w:proofErr w:type="spellStart"/>
       <w:r>
         <w:t>should</w:t>
       </w:r>
-      <w:proofErr w:type="spellEnd"/>
       <w:r>
         <w:t>"</w:t>
       </w:r>
@@ -3768,21 +3565,8 @@
         <w:t>"</w:t>
       </w:r>
       <w:r>
-        <w:t xml:space="preserve">nice </w:t>
+        <w:t>nice to have</w:t>
       </w:r>
-      <w:proofErr w:type="spellStart"/>
-      <w:r>
-        <w:t>to</w:t>
-      </w:r>
-      <w:proofErr w:type="spellEnd"/>
-      <w:r>
-        <w:t xml:space="preserve"> </w:t>
-      </w:r>
-      <w:proofErr w:type="spellStart"/>
-      <w:r>
-        <w:t>have</w:t>
-      </w:r>
-      <w:proofErr w:type="spellEnd"/>
       <w:r>
         <w:t>"</w:t>
       </w:r>
@@ -3837,10 +3621,10 @@
       <w:pPr>
         <w:pStyle w:val="berschrift3"/>
       </w:pPr>
-      <w:bookmarkStart w:id="25" w:name="_Ref466297546"/>
-      <w:bookmarkStart w:id="26" w:name="_Toc532606801"/>
-      <w:bookmarkStart w:id="27" w:name="_Toc17635195"/>
-      <w:bookmarkStart w:id="28" w:name="_Toc531857910"/>
+      <w:bookmarkStart w:id="26" w:name="_Ref466297546"/>
+      <w:bookmarkStart w:id="27" w:name="_Toc531857910"/>
+      <w:bookmarkStart w:id="28" w:name="_Toc532606801"/>
+      <w:bookmarkStart w:id="29" w:name="_Toc17635195"/>
       <w:r>
         <w:t>F</w:t>
       </w:r>
@@ -3850,8 +3634,8 @@
       <w:r>
         <w:t>REQ: Funktionale Anforderungen</w:t>
       </w:r>
-      <w:bookmarkEnd w:id="25"/>
-      <w:bookmarkEnd w:id="28"/>
+      <w:bookmarkEnd w:id="26"/>
+      <w:bookmarkEnd w:id="27"/>
       <w:r>
         <w:t xml:space="preserve"> </w:t>
       </w:r>
@@ -3950,7 +3734,6 @@
                 <w:szCs w:val="22"/>
               </w:rPr>
             </w:pPr>
-            <w:proofErr w:type="spellStart"/>
             <w:r>
               <w:rPr>
                 <w:b/>
@@ -3960,7 +3743,6 @@
               </w:rPr>
               <w:t>Prio</w:t>
             </w:r>
-            <w:proofErr w:type="spellEnd"/>
           </w:p>
         </w:tc>
       </w:tr>
@@ -4267,8 +4049,6 @@
               </w:rPr>
               <w:t>1</w:t>
             </w:r>
-            <w:bookmarkStart w:id="29" w:name="_GoBack"/>
-            <w:bookmarkEnd w:id="29"/>
           </w:p>
         </w:tc>
       </w:tr>
@@ -4419,23 +4199,7 @@
                 <w:sz w:val="22"/>
                 <w:szCs w:val="22"/>
               </w:rPr>
-              <w:t xml:space="preserve">Als Spieler möchte ich mich anhand eines </w:t>
-            </w:r>
-            <w:proofErr w:type="spellStart"/>
-            <w:r>
-              <w:rPr>
-                <w:sz w:val="22"/>
-                <w:szCs w:val="22"/>
-              </w:rPr>
-              <w:t>Scoreboards</w:t>
-            </w:r>
-            <w:proofErr w:type="spellEnd"/>
-            <w:r>
-              <w:rPr>
-                <w:sz w:val="22"/>
-                <w:szCs w:val="22"/>
-              </w:rPr>
-              <w:t xml:space="preserve"> mit meinen Freunden messen können.</w:t>
+              <w:t>Als Spieler möchte ich mich anhand eines Scoreboards mit meinen Freunden messen können.</w:t>
             </w:r>
             <w:r>
               <w:rPr>
@@ -4623,23 +4387,7 @@
                 <w:sz w:val="22"/>
                 <w:szCs w:val="22"/>
               </w:rPr>
-              <w:t xml:space="preserve">Als Spieler möchte ich wie beim originalem </w:t>
-            </w:r>
-            <w:proofErr w:type="spellStart"/>
-            <w:r>
-              <w:rPr>
-                <w:sz w:val="22"/>
-                <w:szCs w:val="22"/>
-              </w:rPr>
-              <w:t>Geometry</w:t>
-            </w:r>
-            <w:proofErr w:type="spellEnd"/>
-            <w:r>
-              <w:rPr>
-                <w:sz w:val="22"/>
-                <w:szCs w:val="22"/>
-              </w:rPr>
-              <w:t xml:space="preserve"> Dash Musik im Hintergrund hören.</w:t>
+              <w:t>Als Spieler möchte ich wie beim originalem Geometry Dash Musik im Hintergrund hören.</w:t>
             </w:r>
           </w:p>
         </w:tc>
@@ -4897,7 +4645,6 @@
                 <w:szCs w:val="22"/>
               </w:rPr>
             </w:pPr>
-            <w:proofErr w:type="spellStart"/>
             <w:r>
               <w:rPr>
                 <w:b/>
@@ -4907,7 +4654,6 @@
               </w:rPr>
               <w:t>Prio</w:t>
             </w:r>
-            <w:proofErr w:type="spellEnd"/>
           </w:p>
         </w:tc>
       </w:tr>
@@ -5057,9 +4803,9 @@
           </w:p>
         </w:tc>
       </w:tr>
-      <w:bookmarkEnd w:id="13"/>
-      <w:bookmarkEnd w:id="26"/>
-      <w:bookmarkEnd w:id="27"/>
+      <w:bookmarkEnd w:id="15"/>
+      <w:bookmarkEnd w:id="28"/>
+      <w:bookmarkEnd w:id="29"/>
     </w:tbl>
     <w:p>
       <w:pPr>
@@ -5165,13 +4911,7 @@
         <w:spacing w:after="240"/>
       </w:pPr>
       <w:r>
-        <w:t>[</w:t>
-      </w:r>
-      <w:r>
-        <w:t>Z2</w:t>
-      </w:r>
-      <w:r>
-        <w:t>]</w:t>
+        <w:t>[Z2]</w:t>
       </w:r>
       <w:r>
         <w:tab/>
@@ -26136,7 +25876,7 @@
 </file>
 
 <file path=customXml/itemProps1.xml><?xml version="1.0" encoding="utf-8"?>
-<ds:datastoreItem xmlns:ds="http://schemas.openxmlformats.org/officeDocument/2006/customXml" ds:itemID="{563EE75D-9ADC-4EC0-9D19-31EAB8CA1FB3}">
+<ds:datastoreItem xmlns:ds="http://schemas.openxmlformats.org/officeDocument/2006/customXml" ds:itemID="{E4CE1DF3-0098-4231-8DDB-562BD0DFD440}">
   <ds:schemaRefs>
     <ds:schemaRef ds:uri="http://schemas.openxmlformats.org/officeDocument/2006/bibliography"/>
   </ds:schemaRefs>

</xml_diff>

<commit_message>
Dokumentation Zeitplanung und Dokumentation angepasst.
</commit_message>
<xml_diff>
--- a/doc/Projekt_Dokumentation.docx
+++ b/doc/Projekt_Dokumentation.docx
@@ -389,8 +389,6 @@
       <w:pPr>
         <w:spacing w:after="240"/>
       </w:pPr>
-      <w:bookmarkStart w:id="0" w:name="_GoBack"/>
-      <w:bookmarkEnd w:id="0"/>
     </w:p>
     <w:p>
       <w:pPr>
@@ -1838,12 +1836,12 @@
       <w:pPr>
         <w:pStyle w:val="berschrift1"/>
       </w:pPr>
-      <w:bookmarkStart w:id="1" w:name="_Toc531857893"/>
+      <w:bookmarkStart w:id="0" w:name="_Toc531857893"/>
       <w:r>
         <w:lastRenderedPageBreak/>
         <w:t>Revisionen</w:t>
       </w:r>
-      <w:bookmarkEnd w:id="1"/>
+      <w:bookmarkEnd w:id="0"/>
     </w:p>
     <w:tbl>
       <w:tblPr>
@@ -2056,12 +2054,12 @@
       <w:r>
         <w:br w:type="page"/>
       </w:r>
-      <w:bookmarkStart w:id="2" w:name="_Toc531857894"/>
+      <w:bookmarkStart w:id="1" w:name="_Toc531857894"/>
       <w:r>
         <w:lastRenderedPageBreak/>
         <w:t>Einleitung</w:t>
       </w:r>
-      <w:bookmarkEnd w:id="2"/>
+      <w:bookmarkEnd w:id="1"/>
       <w:r>
         <w:t xml:space="preserve"> </w:t>
       </w:r>
@@ -2070,11 +2068,11 @@
       <w:pPr>
         <w:pStyle w:val="berschrift2"/>
       </w:pPr>
-      <w:bookmarkStart w:id="3" w:name="_Toc531857895"/>
+      <w:bookmarkStart w:id="2" w:name="_Toc531857895"/>
       <w:r>
         <w:t>Systemidee</w:t>
       </w:r>
-      <w:bookmarkEnd w:id="3"/>
+      <w:bookmarkEnd w:id="2"/>
       <w:r>
         <w:t xml:space="preserve"> </w:t>
       </w:r>
@@ -2084,8 +2082,13 @@
         <w:t>Im Jump and Run Extreme erwarten dich virtuelle Parcours, wie Sie sie noch nie gesehen haben. Durch einen ausgezeichnet schönen Hintergrund ermöglicht</w:t>
       </w:r>
       <w:r>
-        <w:t xml:space="preserve"> Ihnen das Spiel in eine ganz neue Welt einzutauchen. Durch einen noch nie zuvor gesehenen Scoreboard</w:t>
+        <w:t xml:space="preserve"> Ihnen das Spiel in eine ganz neue Welt einzutauchen. Durch einen noch nie zuvor gesehenen </w:t>
       </w:r>
+      <w:proofErr w:type="spellStart"/>
+      <w:r>
+        <w:t>Scoreboard</w:t>
+      </w:r>
+      <w:proofErr w:type="spellEnd"/>
       <w:r>
         <w:t xml:space="preserve"> </w:t>
       </w:r>
@@ -2097,14 +2100,14 @@
       <w:pPr>
         <w:pStyle w:val="berschrift3"/>
       </w:pPr>
-      <w:bookmarkStart w:id="4" w:name="_Toc531857896"/>
+      <w:bookmarkStart w:id="3" w:name="_Toc531857896"/>
       <w:r>
         <w:t>Die wichtigsten Funktionen</w:t>
       </w:r>
       <w:r>
         <w:t xml:space="preserve"> sind:</w:t>
       </w:r>
-      <w:bookmarkEnd w:id="4"/>
+      <w:bookmarkEnd w:id="3"/>
       <w:r>
         <w:t xml:space="preserve"> </w:t>
       </w:r>
@@ -2175,20 +2178,28 @@
         </w:numPr>
       </w:pPr>
       <w:r>
-        <w:t xml:space="preserve">Der Benutzer kann zwischen drei Levels auswählen, welche ein individueller Schwierigkeitsgrad besitzen. </w:t>
+        <w:t xml:space="preserve">Der Benutzer kann zwischen drei Levels auswählen, welche ein individueller Schwierigkeitsgrad </w:t>
+      </w:r>
+      <w:proofErr w:type="gramStart"/>
+      <w:r>
+        <w:t>besitzen</w:t>
+      </w:r>
+      <w:proofErr w:type="gramEnd"/>
+      <w:r>
+        <w:t xml:space="preserve">. </w:t>
       </w:r>
     </w:p>
     <w:p>
       <w:pPr>
         <w:pStyle w:val="berschrift2"/>
       </w:pPr>
-      <w:bookmarkStart w:id="5" w:name="_Toc531857897"/>
-      <w:bookmarkStart w:id="6" w:name="_Toc532606805"/>
-      <w:bookmarkStart w:id="7" w:name="_Toc17635189"/>
+      <w:bookmarkStart w:id="4" w:name="_Toc531857897"/>
+      <w:bookmarkStart w:id="5" w:name="_Toc532606805"/>
+      <w:bookmarkStart w:id="6" w:name="_Toc17635189"/>
       <w:r>
         <w:t>Management Summary</w:t>
       </w:r>
-      <w:bookmarkEnd w:id="5"/>
+      <w:bookmarkEnd w:id="4"/>
     </w:p>
     <w:p>
       <w:pPr>
@@ -2226,11 +2237,11 @@
         </w:numPr>
         <w:ind w:left="578"/>
       </w:pPr>
-      <w:bookmarkStart w:id="8" w:name="_Toc531857898"/>
+      <w:bookmarkStart w:id="7" w:name="_Toc531857898"/>
       <w:r>
         <w:t>Projektteam</w:t>
       </w:r>
-      <w:bookmarkEnd w:id="8"/>
+      <w:bookmarkEnd w:id="7"/>
     </w:p>
     <w:tbl>
       <w:tblPr>
@@ -2274,8 +2285,8 @@
                 <w:szCs w:val="22"/>
               </w:rPr>
             </w:pPr>
-            <w:bookmarkStart w:id="9" w:name="_Toc532606802"/>
-            <w:bookmarkStart w:id="10" w:name="_Toc17635196"/>
+            <w:bookmarkStart w:id="8" w:name="_Toc532606802"/>
+            <w:bookmarkStart w:id="9" w:name="_Toc17635196"/>
             <w:r>
               <w:rPr>
                 <w:b/>
@@ -2400,6 +2411,7 @@
                 <w:szCs w:val="22"/>
               </w:rPr>
             </w:pPr>
+            <w:proofErr w:type="spellStart"/>
             <w:r>
               <w:rPr>
                 <w:sz w:val="22"/>
@@ -2414,6 +2426,7 @@
               </w:rPr>
               <w:t>uu</w:t>
             </w:r>
+            <w:proofErr w:type="spellEnd"/>
           </w:p>
         </w:tc>
         <w:tc>
@@ -2501,12 +2514,21 @@
                 <w:szCs w:val="22"/>
               </w:rPr>
             </w:pPr>
+            <w:proofErr w:type="spellStart"/>
             <w:r>
               <w:rPr>
                 <w:sz w:val="22"/>
                 <w:szCs w:val="22"/>
               </w:rPr>
-              <w:t xml:space="preserve">phb </w:t>
+              <w:t>phb</w:t>
+            </w:r>
+            <w:proofErr w:type="spellEnd"/>
+            <w:r>
+              <w:rPr>
+                <w:sz w:val="22"/>
+                <w:szCs w:val="22"/>
+              </w:rPr>
+              <w:t xml:space="preserve"> </w:t>
             </w:r>
           </w:p>
         </w:tc>
@@ -2606,21 +2628,21 @@
       <w:pPr>
         <w:pStyle w:val="berschrift2"/>
       </w:pPr>
-      <w:bookmarkStart w:id="11" w:name="_Toc532606808"/>
-      <w:bookmarkStart w:id="12" w:name="_Toc17635192"/>
-      <w:bookmarkStart w:id="13" w:name="_Toc531857899"/>
-      <w:bookmarkStart w:id="14" w:name="_Toc17635194"/>
-      <w:bookmarkStart w:id="15" w:name="_Toc532181723"/>
+      <w:bookmarkStart w:id="10" w:name="_Toc532606808"/>
+      <w:bookmarkStart w:id="11" w:name="_Toc17635192"/>
+      <w:bookmarkStart w:id="12" w:name="_Toc531857899"/>
+      <w:bookmarkStart w:id="13" w:name="_Toc17635194"/>
+      <w:bookmarkStart w:id="14" w:name="_Toc532181723"/>
+      <w:bookmarkEnd w:id="5"/>
       <w:bookmarkEnd w:id="6"/>
-      <w:bookmarkEnd w:id="7"/>
+      <w:bookmarkEnd w:id="8"/>
       <w:bookmarkEnd w:id="9"/>
-      <w:bookmarkEnd w:id="10"/>
       <w:r>
         <w:t>Glossar</w:t>
       </w:r>
+      <w:bookmarkEnd w:id="10"/>
       <w:bookmarkEnd w:id="11"/>
       <w:bookmarkEnd w:id="12"/>
-      <w:bookmarkEnd w:id="13"/>
       <w:r>
         <w:t xml:space="preserve"> </w:t>
       </w:r>
@@ -2756,7 +2778,39 @@
                 <w:sz w:val="22"/>
                 <w:szCs w:val="22"/>
               </w:rPr>
-              <w:t>Software Requirement Specification (Anforderungsspezifikation nach IEEE)</w:t>
+              <w:t xml:space="preserve">Software </w:t>
+            </w:r>
+            <w:proofErr w:type="spellStart"/>
+            <w:r>
+              <w:rPr>
+                <w:sz w:val="22"/>
+                <w:szCs w:val="22"/>
+              </w:rPr>
+              <w:t>Requirement</w:t>
+            </w:r>
+            <w:proofErr w:type="spellEnd"/>
+            <w:r>
+              <w:rPr>
+                <w:sz w:val="22"/>
+                <w:szCs w:val="22"/>
+              </w:rPr>
+              <w:t xml:space="preserve"> </w:t>
+            </w:r>
+            <w:proofErr w:type="spellStart"/>
+            <w:r>
+              <w:rPr>
+                <w:sz w:val="22"/>
+                <w:szCs w:val="22"/>
+              </w:rPr>
+              <w:t>Specification</w:t>
+            </w:r>
+            <w:proofErr w:type="spellEnd"/>
+            <w:r>
+              <w:rPr>
+                <w:sz w:val="22"/>
+                <w:szCs w:val="22"/>
+              </w:rPr>
+              <w:t xml:space="preserve"> (Anforderungsspezifikation nach IEEE)</w:t>
             </w:r>
           </w:p>
         </w:tc>
@@ -2958,12 +3012,12 @@
       <w:pPr>
         <w:pStyle w:val="berschrift1"/>
       </w:pPr>
-      <w:bookmarkStart w:id="16" w:name="_Toc531857900"/>
-      <w:bookmarkEnd w:id="14"/>
+      <w:bookmarkStart w:id="15" w:name="_Toc531857900"/>
+      <w:bookmarkEnd w:id="13"/>
       <w:r>
         <w:t>Ausgangslage (IST), Problembereiche</w:t>
       </w:r>
-      <w:bookmarkEnd w:id="16"/>
+      <w:bookmarkEnd w:id="15"/>
       <w:r>
         <w:t xml:space="preserve"> </w:t>
       </w:r>
@@ -3001,21 +3055,29 @@
       <w:pPr>
         <w:pStyle w:val="berschrift2"/>
       </w:pPr>
-      <w:bookmarkStart w:id="17" w:name="_Toc531857901"/>
+      <w:bookmarkStart w:id="16" w:name="_Toc531857901"/>
       <w:r>
         <w:t>Beschreibung</w:t>
       </w:r>
       <w:r>
         <w:t xml:space="preserve"> der Ausgangslage</w:t>
       </w:r>
-      <w:bookmarkEnd w:id="17"/>
+      <w:bookmarkEnd w:id="16"/>
       <w:r>
         <w:t xml:space="preserve"> </w:t>
       </w:r>
     </w:p>
     <w:p>
       <w:r>
-        <w:t xml:space="preserve">Es existiert bereits ein Spiel namens Geometry Dash, welches auf </w:t>
+        <w:t xml:space="preserve">Es existiert bereits ein Spiel namens </w:t>
+      </w:r>
+      <w:proofErr w:type="spellStart"/>
+      <w:r>
+        <w:t>Geometry</w:t>
+      </w:r>
+      <w:proofErr w:type="spellEnd"/>
+      <w:r>
+        <w:t xml:space="preserve"> Dash, welches auf </w:t>
       </w:r>
       <w:r>
         <w:t>demselben</w:t>
@@ -3034,11 +3096,11 @@
       <w:pPr>
         <w:pStyle w:val="berschrift2"/>
       </w:pPr>
-      <w:bookmarkStart w:id="18" w:name="_Toc531857902"/>
+      <w:bookmarkStart w:id="17" w:name="_Toc531857902"/>
       <w:r>
         <w:t>Problembereiche und Schwachstellen</w:t>
       </w:r>
-      <w:bookmarkEnd w:id="18"/>
+      <w:bookmarkEnd w:id="17"/>
       <w:r>
         <w:t xml:space="preserve"> </w:t>
       </w:r>
@@ -3048,7 +3110,23 @@
         <w:spacing w:after="240"/>
       </w:pPr>
       <w:r>
-        <w:t>Das von Rob Top Games entwickelte Geometry Dash ist auf Steam erhältlich, ist allerdings kostenpflichtig. Ebenfalls verfügt es nicht über ein Scoreboard mit welchem man sich mit der Konkurrenz messen kann.</w:t>
+        <w:t xml:space="preserve">Das von Rob Top Games entwickelte </w:t>
+      </w:r>
+      <w:proofErr w:type="spellStart"/>
+      <w:r>
+        <w:t>Geometry</w:t>
+      </w:r>
+      <w:proofErr w:type="spellEnd"/>
+      <w:r>
+        <w:t xml:space="preserve"> Dash ist auf Steam erhältlich, ist allerdings kostenpflichtig. Ebenfalls verfügt es nicht über ein </w:t>
+      </w:r>
+      <w:proofErr w:type="spellStart"/>
+      <w:r>
+        <w:t>Scoreboard</w:t>
+      </w:r>
+      <w:proofErr w:type="spellEnd"/>
+      <w:r>
+        <w:t xml:space="preserve"> mit welchem man sich mit der Konkurrenz messen kann.</w:t>
       </w:r>
     </w:p>
     <w:p>
@@ -3069,12 +3147,12 @@
       <w:pPr>
         <w:pStyle w:val="berschrift1"/>
       </w:pPr>
-      <w:bookmarkStart w:id="19" w:name="_Toc531857903"/>
+      <w:bookmarkStart w:id="18" w:name="_Toc531857903"/>
       <w:r>
         <w:lastRenderedPageBreak/>
         <w:t>Ziele (SOLL)</w:t>
       </w:r>
-      <w:bookmarkEnd w:id="19"/>
+      <w:bookmarkEnd w:id="18"/>
     </w:p>
     <w:p>
       <w:r>
@@ -3085,14 +3163,14 @@
       <w:pPr>
         <w:pStyle w:val="berschrift2"/>
       </w:pPr>
-      <w:bookmarkStart w:id="20" w:name="_Toc531857904"/>
+      <w:bookmarkStart w:id="19" w:name="_Toc531857904"/>
       <w:r>
         <w:t xml:space="preserve">Beschreibung </w:t>
       </w:r>
       <w:r>
         <w:t>der Ziele</w:t>
       </w:r>
-      <w:bookmarkEnd w:id="20"/>
+      <w:bookmarkEnd w:id="19"/>
       <w:r>
         <w:t xml:space="preserve"> </w:t>
       </w:r>
@@ -3118,7 +3196,15 @@
         </w:numPr>
       </w:pPr>
       <w:r>
-        <w:t>Die Spieler sollen sich Anhand eines Scoreboards miteinander messen sollen.</w:t>
+        <w:t xml:space="preserve">Die Spieler sollen sich Anhand eines </w:t>
+      </w:r>
+      <w:proofErr w:type="spellStart"/>
+      <w:r>
+        <w:t>Scoreboards</w:t>
+      </w:r>
+      <w:proofErr w:type="spellEnd"/>
+      <w:r>
+        <w:t xml:space="preserve"> miteinander messen sollen.</w:t>
       </w:r>
     </w:p>
     <w:p>
@@ -3137,11 +3223,11 @@
       <w:pPr>
         <w:pStyle w:val="berschrift2"/>
       </w:pPr>
-      <w:bookmarkStart w:id="21" w:name="_Toc531857906"/>
+      <w:bookmarkStart w:id="20" w:name="_Toc531857906"/>
       <w:r>
         <w:t>Abgrenzung</w:t>
       </w:r>
-      <w:bookmarkEnd w:id="21"/>
+      <w:bookmarkEnd w:id="20"/>
     </w:p>
     <w:p>
       <w:pPr>
@@ -3182,7 +3268,7 @@
       <w:pPr>
         <w:pStyle w:val="berschrift1"/>
       </w:pPr>
-      <w:bookmarkStart w:id="22" w:name="_Toc531857907"/>
+      <w:bookmarkStart w:id="21" w:name="_Toc531857907"/>
       <w:r>
         <w:lastRenderedPageBreak/>
         <w:t>Anforderungsana</w:t>
@@ -3193,7 +3279,7 @@
       <w:r>
         <w:t>se</w:t>
       </w:r>
-      <w:bookmarkEnd w:id="22"/>
+      <w:bookmarkEnd w:id="21"/>
       <w:r>
         <w:t xml:space="preserve"> </w:t>
       </w:r>
@@ -3203,23 +3289,31 @@
         <w:spacing w:after="240"/>
       </w:pPr>
       <w:r>
-        <w:t xml:space="preserve">Die Anforderungen an das zu entwickelnde System definieren alle zu erfüllenden Eigenschaften oder die zu erbringende Leistung, sowie allfällige technische Vorgaben und weitere Forderungen des Kunden im Zusammenhang mit dem (den) zu erstellenden Produkt(en). </w:t>
+        <w:t xml:space="preserve">Die Anforderungen an das zu entwickelnde System definieren alle zu erfüllenden Eigenschaften oder die zu erbringende Leistung, sowie allfällige technische Vorgaben und weitere Forderungen des Kunden im Zusammenhang mit dem (den) </w:t>
+      </w:r>
+      <w:proofErr w:type="gramStart"/>
+      <w:r>
+        <w:t>zu erstellenden Produkt</w:t>
+      </w:r>
+      <w:proofErr w:type="gramEnd"/>
+      <w:r>
+        <w:t xml:space="preserve">(en). </w:t>
       </w:r>
     </w:p>
     <w:p>
       <w:pPr>
         <w:pStyle w:val="berschrift2"/>
       </w:pPr>
-      <w:bookmarkStart w:id="23" w:name="_Toc310947178"/>
-      <w:bookmarkStart w:id="24" w:name="_Toc531857908"/>
+      <w:bookmarkStart w:id="22" w:name="_Toc310947178"/>
+      <w:bookmarkStart w:id="23" w:name="_Toc531857908"/>
       <w:r>
         <w:t>Identifizierung der Akt</w:t>
       </w:r>
-      <w:bookmarkEnd w:id="23"/>
+      <w:bookmarkEnd w:id="22"/>
       <w:r>
         <w:t>eure</w:t>
       </w:r>
-      <w:bookmarkEnd w:id="24"/>
+      <w:bookmarkEnd w:id="23"/>
       <w:r>
         <w:t xml:space="preserve"> </w:t>
       </w:r>
@@ -3247,7 +3341,15 @@
         <w:t xml:space="preserve"> The Jump and Run Extreme verfügt lediglich über die </w:t>
       </w:r>
       <w:r>
-        <w:t>Benutzergruppe, welche Jump and Run Extreme spielen kann und sich im Scoreboard eintragen kann.</w:t>
+        <w:t xml:space="preserve">Benutzergruppe, welche Jump and Run Extreme spielen kann und sich im </w:t>
+      </w:r>
+      <w:proofErr w:type="spellStart"/>
+      <w:r>
+        <w:t>Scoreboard</w:t>
+      </w:r>
+      <w:proofErr w:type="spellEnd"/>
+      <w:r>
+        <w:t xml:space="preserve"> eintragen kann.</w:t>
       </w:r>
     </w:p>
     <w:p>
@@ -3277,7 +3379,15 @@
         <w:t xml:space="preserve"> </w:t>
       </w:r>
       <w:r>
-        <w:t>Spielen, auf dem Scoreboard eintragen.</w:t>
+        <w:t xml:space="preserve">Spielen, auf dem </w:t>
+      </w:r>
+      <w:proofErr w:type="spellStart"/>
+      <w:r>
+        <w:t>Scoreboard</w:t>
+      </w:r>
+      <w:proofErr w:type="spellEnd"/>
+      <w:r>
+        <w:t xml:space="preserve"> eintragen.</w:t>
       </w:r>
     </w:p>
     <w:p>
@@ -3485,12 +3595,12 @@
       <w:pPr>
         <w:pStyle w:val="berschrift2"/>
       </w:pPr>
-      <w:bookmarkStart w:id="25" w:name="_Toc531857909"/>
+      <w:bookmarkStart w:id="24" w:name="_Toc531857909"/>
       <w:r>
         <w:lastRenderedPageBreak/>
         <w:t>Anforderungskatalog</w:t>
       </w:r>
-      <w:bookmarkEnd w:id="25"/>
+      <w:bookmarkEnd w:id="24"/>
       <w:r>
         <w:t xml:space="preserve"> </w:t>
       </w:r>
@@ -3535,7 +3645,15 @@
         <w:t xml:space="preserve">, </w:t>
       </w:r>
       <w:r>
-        <w:t xml:space="preserve">formuliert, mit einer ID zur späteren Identifizierung versehen sowie mittels 3 verschiedener Kategorien priorisiert: 1 = hohe Prorität, 2 = mittlere Priorität, 3 = keine Priorität. Diese drei Prioritäten repräsentieren die Verpflichtungen </w:t>
+        <w:t xml:space="preserve">formuliert, mit einer ID zur späteren Identifizierung versehen sowie mittels 3 verschiedener Kategorien priorisiert: 1 = hohe </w:t>
+      </w:r>
+      <w:proofErr w:type="spellStart"/>
+      <w:r>
+        <w:t>Prorität</w:t>
+      </w:r>
+      <w:proofErr w:type="spellEnd"/>
+      <w:r>
+        <w:t xml:space="preserve">, 2 = mittlere Priorität, 3 = keine Priorität. Diese drei Prioritäten repräsentieren die Verpflichtungen </w:t>
       </w:r>
       <w:r>
         <w:t>"</w:t>
@@ -3552,9 +3670,11 @@
       <w:r>
         <w:t>"</w:t>
       </w:r>
+      <w:proofErr w:type="spellStart"/>
       <w:r>
         <w:t>should</w:t>
       </w:r>
+      <w:proofErr w:type="spellEnd"/>
       <w:r>
         <w:t>"</w:t>
       </w:r>
@@ -3565,8 +3685,21 @@
         <w:t>"</w:t>
       </w:r>
       <w:r>
-        <w:t>nice to have</w:t>
+        <w:t xml:space="preserve">nice </w:t>
       </w:r>
+      <w:proofErr w:type="spellStart"/>
+      <w:r>
+        <w:t>to</w:t>
+      </w:r>
+      <w:proofErr w:type="spellEnd"/>
+      <w:r>
+        <w:t xml:space="preserve"> </w:t>
+      </w:r>
+      <w:proofErr w:type="spellStart"/>
+      <w:r>
+        <w:t>have</w:t>
+      </w:r>
+      <w:proofErr w:type="spellEnd"/>
       <w:r>
         <w:t>"</w:t>
       </w:r>
@@ -3621,10 +3754,10 @@
       <w:pPr>
         <w:pStyle w:val="berschrift3"/>
       </w:pPr>
-      <w:bookmarkStart w:id="26" w:name="_Ref466297546"/>
-      <w:bookmarkStart w:id="27" w:name="_Toc531857910"/>
-      <w:bookmarkStart w:id="28" w:name="_Toc532606801"/>
-      <w:bookmarkStart w:id="29" w:name="_Toc17635195"/>
+      <w:bookmarkStart w:id="25" w:name="_Ref466297546"/>
+      <w:bookmarkStart w:id="26" w:name="_Toc531857910"/>
+      <w:bookmarkStart w:id="27" w:name="_Toc532606801"/>
+      <w:bookmarkStart w:id="28" w:name="_Toc17635195"/>
       <w:r>
         <w:t>F</w:t>
       </w:r>
@@ -3634,8 +3767,8 @@
       <w:r>
         <w:t>REQ: Funktionale Anforderungen</w:t>
       </w:r>
+      <w:bookmarkEnd w:id="25"/>
       <w:bookmarkEnd w:id="26"/>
-      <w:bookmarkEnd w:id="27"/>
       <w:r>
         <w:t xml:space="preserve"> </w:t>
       </w:r>
@@ -3734,6 +3867,7 @@
                 <w:szCs w:val="22"/>
               </w:rPr>
             </w:pPr>
+            <w:proofErr w:type="spellStart"/>
             <w:r>
               <w:rPr>
                 <w:b/>
@@ -3743,6 +3877,7 @@
               </w:rPr>
               <w:t>Prio</w:t>
             </w:r>
+            <w:proofErr w:type="spellEnd"/>
           </w:p>
         </w:tc>
       </w:tr>
@@ -3867,6 +4002,13 @@
               </w:rPr>
               <w:t>F.REQ.00</w:t>
             </w:r>
+            <w:r>
+              <w:rPr>
+                <w:sz w:val="22"/>
+                <w:szCs w:val="22"/>
+              </w:rPr>
+              <w:t>2</w:t>
+            </w:r>
           </w:p>
         </w:tc>
         <w:tc>
@@ -3940,6 +4082,13 @@
               </w:rPr>
               <w:t>F.REQ.00</w:t>
             </w:r>
+            <w:r>
+              <w:rPr>
+                <w:sz w:val="22"/>
+                <w:szCs w:val="22"/>
+              </w:rPr>
+              <w:t>3</w:t>
+            </w:r>
           </w:p>
         </w:tc>
         <w:tc>
@@ -4005,6 +4154,13 @@
                 <w:szCs w:val="22"/>
               </w:rPr>
               <w:t>F.REQ.00</w:t>
+            </w:r>
+            <w:r>
+              <w:rPr>
+                <w:sz w:val="22"/>
+                <w:szCs w:val="22"/>
+              </w:rPr>
+              <w:t>4</w:t>
             </w:r>
           </w:p>
         </w:tc>
@@ -4084,7 +4240,7 @@
                 <w:sz w:val="22"/>
                 <w:szCs w:val="22"/>
               </w:rPr>
-              <w:t>3</w:t>
+              <w:t>5</w:t>
             </w:r>
           </w:p>
         </w:tc>
@@ -4178,7 +4334,7 @@
                 <w:sz w:val="22"/>
                 <w:szCs w:val="22"/>
               </w:rPr>
-              <w:t>4</w:t>
+              <w:t>6</w:t>
             </w:r>
           </w:p>
         </w:tc>
@@ -4199,7 +4355,23 @@
                 <w:sz w:val="22"/>
                 <w:szCs w:val="22"/>
               </w:rPr>
-              <w:t>Als Spieler möchte ich mich anhand eines Scoreboards mit meinen Freunden messen können.</w:t>
+              <w:t xml:space="preserve">Als Spieler möchte ich mich anhand eines </w:t>
+            </w:r>
+            <w:proofErr w:type="spellStart"/>
+            <w:r>
+              <w:rPr>
+                <w:sz w:val="22"/>
+                <w:szCs w:val="22"/>
+              </w:rPr>
+              <w:t>Scoreboards</w:t>
+            </w:r>
+            <w:proofErr w:type="spellEnd"/>
+            <w:r>
+              <w:rPr>
+                <w:sz w:val="22"/>
+                <w:szCs w:val="22"/>
+              </w:rPr>
+              <w:t xml:space="preserve"> mit meinen Freunden messen können.</w:t>
             </w:r>
             <w:r>
               <w:rPr>
@@ -4260,6 +4432,7 @@
                 <w:szCs w:val="22"/>
               </w:rPr>
             </w:pPr>
+            <w:bookmarkStart w:id="29" w:name="_GoBack"/>
             <w:r>
               <w:rPr>
                 <w:sz w:val="22"/>
@@ -4272,8 +4445,9 @@
                 <w:sz w:val="22"/>
                 <w:szCs w:val="22"/>
               </w:rPr>
-              <w:t>5</w:t>
+              <w:t>7</w:t>
             </w:r>
+            <w:bookmarkEnd w:id="29"/>
           </w:p>
         </w:tc>
         <w:tc>
@@ -4366,7 +4540,7 @@
                 <w:sz w:val="22"/>
                 <w:szCs w:val="22"/>
               </w:rPr>
-              <w:t>6</w:t>
+              <w:t>8</w:t>
             </w:r>
           </w:p>
         </w:tc>
@@ -4387,7 +4561,23 @@
                 <w:sz w:val="22"/>
                 <w:szCs w:val="22"/>
               </w:rPr>
-              <w:t>Als Spieler möchte ich wie beim originalem Geometry Dash Musik im Hintergrund hören.</w:t>
+              <w:t xml:space="preserve">Als Spieler möchte ich wie beim originalem </w:t>
+            </w:r>
+            <w:proofErr w:type="spellStart"/>
+            <w:r>
+              <w:rPr>
+                <w:sz w:val="22"/>
+                <w:szCs w:val="22"/>
+              </w:rPr>
+              <w:t>Geometry</w:t>
+            </w:r>
+            <w:proofErr w:type="spellEnd"/>
+            <w:r>
+              <w:rPr>
+                <w:sz w:val="22"/>
+                <w:szCs w:val="22"/>
+              </w:rPr>
+              <w:t xml:space="preserve"> Dash Musik im Hintergrund hören.</w:t>
             </w:r>
           </w:p>
         </w:tc>
@@ -4645,6 +4835,7 @@
                 <w:szCs w:val="22"/>
               </w:rPr>
             </w:pPr>
+            <w:proofErr w:type="spellStart"/>
             <w:r>
               <w:rPr>
                 <w:b/>
@@ -4654,6 +4845,7 @@
               </w:rPr>
               <w:t>Prio</w:t>
             </w:r>
+            <w:proofErr w:type="spellEnd"/>
           </w:p>
         </w:tc>
       </w:tr>
@@ -4755,7 +4947,14 @@
                 <w:sz w:val="22"/>
                 <w:szCs w:val="22"/>
               </w:rPr>
-              <w:t>NF.REQ.001</w:t>
+              <w:t>NF.REQ.00</w:t>
+            </w:r>
+            <w:r>
+              <w:rPr>
+                <w:sz w:val="22"/>
+                <w:szCs w:val="22"/>
+              </w:rPr>
+              <w:t>2</w:t>
             </w:r>
           </w:p>
         </w:tc>
@@ -4803,9 +5002,9 @@
           </w:p>
         </w:tc>
       </w:tr>
-      <w:bookmarkEnd w:id="15"/>
+      <w:bookmarkEnd w:id="14"/>
+      <w:bookmarkEnd w:id="27"/>
       <w:bookmarkEnd w:id="28"/>
-      <w:bookmarkEnd w:id="29"/>
     </w:tbl>
     <w:p>
       <w:pPr>
@@ -25876,7 +26075,7 @@
 </file>
 
 <file path=customXml/itemProps1.xml><?xml version="1.0" encoding="utf-8"?>
-<ds:datastoreItem xmlns:ds="http://schemas.openxmlformats.org/officeDocument/2006/customXml" ds:itemID="{E4CE1DF3-0098-4231-8DDB-562BD0DFD440}">
+<ds:datastoreItem xmlns:ds="http://schemas.openxmlformats.org/officeDocument/2006/customXml" ds:itemID="{7972C7B2-82D8-4270-B7F4-91B62352B9AC}">
   <ds:schemaRefs>
     <ds:schemaRef ds:uri="http://schemas.openxmlformats.org/officeDocument/2006/bibliography"/>
   </ds:schemaRefs>

</xml_diff>

<commit_message>
Zeitplanung und Dokumentation wurden angepasst.
</commit_message>
<xml_diff>
--- a/doc/Projekt_Dokumentation.docx
+++ b/doc/Projekt_Dokumentation.docx
@@ -4432,7 +4432,6 @@
                 <w:szCs w:val="22"/>
               </w:rPr>
             </w:pPr>
-            <w:bookmarkStart w:id="29" w:name="_GoBack"/>
             <w:r>
               <w:rPr>
                 <w:sz w:val="22"/>
@@ -4447,7 +4446,6 @@
               </w:rPr>
               <w:t>7</w:t>
             </w:r>
-            <w:bookmarkEnd w:id="29"/>
           </w:p>
         </w:tc>
         <w:tc>
@@ -4604,12 +4602,147 @@
           </w:p>
         </w:tc>
       </w:tr>
+      <w:tr>
+        <w:tc>
+          <w:tcPr>
+            <w:tcW w:w="1696" w:type="dxa"/>
+          </w:tcPr>
+          <w:p>
+            <w:pPr>
+              <w:spacing w:after="240"/>
+              <w:rPr>
+                <w:sz w:val="22"/>
+                <w:szCs w:val="22"/>
+              </w:rPr>
+            </w:pPr>
+            <w:r>
+              <w:rPr>
+                <w:sz w:val="22"/>
+                <w:szCs w:val="22"/>
+              </w:rPr>
+              <w:t>F.REQ.009</w:t>
+            </w:r>
+          </w:p>
+        </w:tc>
+        <w:tc>
+          <w:tcPr>
+            <w:tcW w:w="6171" w:type="dxa"/>
+          </w:tcPr>
+          <w:p>
+            <w:pPr>
+              <w:spacing w:after="240"/>
+              <w:rPr>
+                <w:sz w:val="22"/>
+                <w:szCs w:val="22"/>
+              </w:rPr>
+            </w:pPr>
+            <w:r>
+              <w:rPr>
+                <w:sz w:val="22"/>
+                <w:szCs w:val="22"/>
+              </w:rPr>
+              <w:t>Als Spieler möchte ich Münzen sammeln können.</w:t>
+            </w:r>
+          </w:p>
+        </w:tc>
+        <w:tc>
+          <w:tcPr>
+            <w:tcW w:w="708" w:type="dxa"/>
+          </w:tcPr>
+          <w:p>
+            <w:pPr>
+              <w:spacing w:after="240"/>
+              <w:jc w:val="center"/>
+              <w:rPr>
+                <w:sz w:val="22"/>
+                <w:szCs w:val="22"/>
+              </w:rPr>
+            </w:pPr>
+            <w:r>
+              <w:rPr>
+                <w:sz w:val="22"/>
+                <w:szCs w:val="22"/>
+              </w:rPr>
+              <w:t>3</w:t>
+            </w:r>
+          </w:p>
+        </w:tc>
+      </w:tr>
+      <w:tr>
+        <w:tc>
+          <w:tcPr>
+            <w:tcW w:w="1696" w:type="dxa"/>
+          </w:tcPr>
+          <w:p>
+            <w:pPr>
+              <w:spacing w:after="240"/>
+              <w:rPr>
+                <w:sz w:val="22"/>
+                <w:szCs w:val="22"/>
+              </w:rPr>
+            </w:pPr>
+            <w:r>
+              <w:rPr>
+                <w:sz w:val="22"/>
+                <w:szCs w:val="22"/>
+              </w:rPr>
+              <w:t>F.REQ.010</w:t>
+            </w:r>
+          </w:p>
+        </w:tc>
+        <w:tc>
+          <w:tcPr>
+            <w:tcW w:w="6171" w:type="dxa"/>
+          </w:tcPr>
+          <w:p>
+            <w:pPr>
+              <w:spacing w:after="240"/>
+              <w:rPr>
+                <w:sz w:val="22"/>
+                <w:szCs w:val="22"/>
+              </w:rPr>
+            </w:pPr>
+            <w:r>
+              <w:rPr>
+                <w:sz w:val="22"/>
+                <w:szCs w:val="22"/>
+              </w:rPr>
+              <w:t>Als Spieler möchte ich mich durch eine Welt bewegen können, um den Spielspass beizubehalten.</w:t>
+            </w:r>
+          </w:p>
+        </w:tc>
+        <w:tc>
+          <w:tcPr>
+            <w:tcW w:w="708" w:type="dxa"/>
+          </w:tcPr>
+          <w:p>
+            <w:pPr>
+              <w:spacing w:after="240"/>
+              <w:jc w:val="center"/>
+              <w:rPr>
+                <w:sz w:val="22"/>
+                <w:szCs w:val="22"/>
+              </w:rPr>
+            </w:pPr>
+            <w:r>
+              <w:rPr>
+                <w:sz w:val="22"/>
+                <w:szCs w:val="22"/>
+              </w:rPr>
+              <w:t>3</w:t>
+            </w:r>
+          </w:p>
+        </w:tc>
+        <w:bookmarkStart w:id="29" w:name="_GoBack"/>
+        <w:bookmarkEnd w:id="29"/>
+      </w:tr>
     </w:tbl>
     <w:p>
       <w:pPr>
         <w:pStyle w:val="berschrift4"/>
       </w:pPr>
       <w:r>
+        <w:lastRenderedPageBreak/>
         <w:t xml:space="preserve">Offene Fragen </w:t>
       </w:r>
     </w:p>
@@ -4699,6 +4832,9 @@
       </w:r>
       <w:r>
         <w:t>der Zeit und den gesammelten Münzen zusammen.</w:t>
+      </w:r>
+      <w:r>
+        <w:t xml:space="preserve"> Die Zeit beginnt zu laufen, sobald der Charakter den Boden berührt und stoppt, wenn der Character die Ziellinie überschreitet. Die Ziellinie identifiziert sich durch ein speziell gekennzeichnetes Feld.</w:t>
       </w:r>
     </w:p>
     <w:p>
@@ -26075,7 +26211,7 @@
 </file>
 
 <file path=customXml/itemProps1.xml><?xml version="1.0" encoding="utf-8"?>
-<ds:datastoreItem xmlns:ds="http://schemas.openxmlformats.org/officeDocument/2006/customXml" ds:itemID="{7972C7B2-82D8-4270-B7F4-91B62352B9AC}">
+<ds:datastoreItem xmlns:ds="http://schemas.openxmlformats.org/officeDocument/2006/customXml" ds:itemID="{B53315E5-B80E-4707-A6A9-EDED0CF4E00B}">
   <ds:schemaRefs>
     <ds:schemaRef ds:uri="http://schemas.openxmlformats.org/officeDocument/2006/bibliography"/>
   </ds:schemaRefs>

</xml_diff>